<commit_message>
removed professor name form paper and added pdf
</commit_message>
<xml_diff>
--- a/Cab Transaction Using Facial Recognition and Matching.docx
+++ b/Cab Transaction Using Facial Recognition and Matching.docx
@@ -32,23 +32,13 @@
           <w:vertAlign w:val="superscript"/>
         </w:rPr>
       </w:pPr>
-      <w:proofErr w:type="spellStart"/>
       <w:r>
         <w:rPr>
           <w:rFonts w:ascii="Times New Roman" w:hAnsi="Times New Roman" w:cs="Times New Roman"/>
           <w:sz w:val="20"/>
           <w:szCs w:val="48"/>
         </w:rPr>
-        <w:t>Rohan</w:t>
-      </w:r>
-      <w:proofErr w:type="spellEnd"/>
-      <w:r>
-        <w:rPr>
-          <w:rFonts w:ascii="Times New Roman" w:hAnsi="Times New Roman" w:cs="Times New Roman"/>
-          <w:sz w:val="20"/>
-          <w:szCs w:val="48"/>
-        </w:rPr>
-        <w:t xml:space="preserve"> Chavan</w:t>
+        <w:t>Rohan Chavan</w:t>
       </w:r>
       <w:r>
         <w:rPr>
@@ -129,13 +119,24 @@
         </w:rPr>
         <w:t>3</w:t>
       </w:r>
-      <w:r>
+    </w:p>
+    <w:p>
+      <w:pPr>
+        <w:spacing w:after="0" w:line="240" w:lineRule="auto"/>
+        <w:jc w:val="center"/>
         <w:rPr>
           <w:rFonts w:ascii="Times New Roman" w:hAnsi="Times New Roman" w:cs="Times New Roman"/>
           <w:sz w:val="20"/>
           <w:szCs w:val="48"/>
         </w:rPr>
-        <w:t>, Asst. Prof. Vivian Lobo</w:t>
+      </w:pPr>
+      <w:r>
+        <w:rPr>
+          <w:rFonts w:ascii="Times New Roman" w:hAnsi="Times New Roman" w:cs="Times New Roman"/>
+          <w:sz w:val="20"/>
+          <w:szCs w:val="48"/>
+        </w:rPr>
+        <w:t>Department of Computer Engineering</w:t>
       </w:r>
       <w:r>
         <w:rPr>
@@ -144,36 +145,10 @@
           <w:szCs w:val="48"/>
           <w:vertAlign w:val="superscript"/>
         </w:rPr>
-        <w:t>4</w:t>
-      </w:r>
-    </w:p>
-    <w:p>
-      <w:pPr>
-        <w:spacing w:after="0" w:line="240" w:lineRule="auto"/>
-        <w:jc w:val="center"/>
-        <w:rPr>
-          <w:rFonts w:ascii="Times New Roman" w:hAnsi="Times New Roman" w:cs="Times New Roman"/>
-          <w:sz w:val="20"/>
-          <w:szCs w:val="48"/>
-        </w:rPr>
-      </w:pPr>
-      <w:r>
-        <w:rPr>
-          <w:rFonts w:ascii="Times New Roman" w:hAnsi="Times New Roman" w:cs="Times New Roman"/>
-          <w:sz w:val="20"/>
-          <w:szCs w:val="48"/>
-        </w:rPr>
-        <w:t>Department of Computer Engineering</w:t>
-      </w:r>
-      <w:r>
-        <w:rPr>
-          <w:rFonts w:ascii="Times New Roman" w:hAnsi="Times New Roman" w:cs="Times New Roman"/>
-          <w:sz w:val="20"/>
-          <w:szCs w:val="48"/>
-          <w:vertAlign w:val="superscript"/>
-        </w:rPr>
-        <w:t>1234</w:t>
-      </w:r>
+        <w:t>123</w:t>
+      </w:r>
+      <w:bookmarkStart w:id="0" w:name="_GoBack"/>
+      <w:bookmarkEnd w:id="0"/>
     </w:p>
     <w:p>
       <w:pPr>
@@ -280,27 +255,7 @@
           <w:sz w:val="18"/>
           <w:szCs w:val="48"/>
         </w:rPr>
-        <w:t xml:space="preserve"> booking a Cab, at the end of the ride one can make the transactions with either cash, card, UPI, E-wallet etc. Sometimes these methods are not hassle free. Therefore, a new system has been proposed for transactions, where face scan method will be used. The system in the cab will calculate the fare</w:t>
-      </w:r>
-      <w:bookmarkStart w:id="0" w:name="_GoBack"/>
-      <w:r>
-        <w:rPr>
-          <w:rFonts w:ascii="Times New Roman" w:hAnsi="Times New Roman" w:cs="Times New Roman"/>
-          <w:i/>
-          <w:sz w:val="18"/>
-          <w:szCs w:val="48"/>
-        </w:rPr>
-        <w:t xml:space="preserve"> </w:t>
-      </w:r>
-      <w:bookmarkEnd w:id="0"/>
-      <w:r>
-        <w:rPr>
-          <w:rFonts w:ascii="Times New Roman" w:hAnsi="Times New Roman" w:cs="Times New Roman"/>
-          <w:i/>
-          <w:sz w:val="18"/>
-          <w:szCs w:val="48"/>
-        </w:rPr>
-        <w:t xml:space="preserve">based on the distance and then it will authenticate the riders face and transact via connected central database. Face recognition begins with extracting the coordinates of features such as width of mouth; width of eyes, pupil, and compare the result with the measurements stored in the database and return the closest record (facial metrics). The main purpose of this research is to investigate different types of face recognition algorithms like </w:t>
+        <w:t xml:space="preserve"> booking a Cab, at the end of the ride one can make the transactions with either cash, card, UPI, E-wallet etc. Sometimes these methods are not hassle free. Therefore, a new system has been proposed for transactions, where face scan method will be used. The system in the cab will calculate the fare based on the distance and then it will authenticate the riders face and transact via connected central database. Face recognition begins with extracting the coordinates of features such as width of mouth; width of eyes, pupil, and compare the result with the measurements stored in the database and return the closest record (facial metrics). The main purpose of this research is to investigate different types of face recognition algorithms like </w:t>
       </w:r>
       <w:r>
         <w:rPr>
@@ -1225,25 +1180,7 @@
           <w:sz w:val="20"/>
           <w:szCs w:val="20"/>
         </w:rPr>
-        <w:t xml:space="preserve">The </w:t>
-      </w:r>
-      <w:proofErr w:type="spellStart"/>
-      <w:r>
-        <w:rPr>
-          <w:rFonts w:ascii="Times New Roman" w:hAnsi="Times New Roman" w:cs="Times New Roman"/>
-          <w:sz w:val="20"/>
-          <w:szCs w:val="20"/>
-        </w:rPr>
-        <w:t>Django</w:t>
-      </w:r>
-      <w:proofErr w:type="spellEnd"/>
-      <w:r>
-        <w:rPr>
-          <w:rFonts w:ascii="Times New Roman" w:hAnsi="Times New Roman" w:cs="Times New Roman"/>
-          <w:sz w:val="20"/>
-          <w:szCs w:val="20"/>
-        </w:rPr>
-        <w:t xml:space="preserve"> Server will be used for account handling, such as user registration, user login, password updating, data updating, etc. The entire project is based on </w:t>
+        <w:t xml:space="preserve">The Django Server will be used for account handling, such as user registration, user login, password updating, data updating, etc. The entire project is based on </w:t>
       </w:r>
       <w:proofErr w:type="spellStart"/>
       <w:r>
@@ -1424,25 +1361,7 @@
           <w:sz w:val="20"/>
           <w:szCs w:val="20"/>
         </w:rPr>
-        <w:t xml:space="preserve">Local Binary Pattern (LBP) is a simple yet very efficient texture operator which labels the pixels of an image by </w:t>
-      </w:r>
-      <w:proofErr w:type="spellStart"/>
-      <w:r>
-        <w:rPr>
-          <w:rFonts w:ascii="Times New Roman" w:hAnsi="Times New Roman" w:cs="Times New Roman"/>
-          <w:sz w:val="20"/>
-          <w:szCs w:val="20"/>
-        </w:rPr>
-        <w:t>thresholding</w:t>
-      </w:r>
-      <w:proofErr w:type="spellEnd"/>
-      <w:r>
-        <w:rPr>
-          <w:rFonts w:ascii="Times New Roman" w:hAnsi="Times New Roman" w:cs="Times New Roman"/>
-          <w:sz w:val="20"/>
-          <w:szCs w:val="20"/>
-        </w:rPr>
-        <w:t xml:space="preserve"> the </w:t>
+        <w:t xml:space="preserve">Local Binary Pattern (LBP) is a simple yet very efficient texture operator which labels the pixels of an image by thresholding the </w:t>
       </w:r>
       <w:proofErr w:type="spellStart"/>
       <w:r>
@@ -3126,7 +3045,25 @@
           <w:sz w:val="14"/>
           <w:szCs w:val="20"/>
         </w:rPr>
-        <w:t xml:space="preserve">(radius=%i, </w:t>
+        <w:t>(radius=%</w:t>
+      </w:r>
+      <w:proofErr w:type="spellStart"/>
+      <w:r>
+        <w:rPr>
+          <w:rFonts w:ascii="Consolas" w:hAnsi="Consolas" w:cs="Times New Roman"/>
+          <w:sz w:val="14"/>
+          <w:szCs w:val="20"/>
+        </w:rPr>
+        <w:t>i</w:t>
+      </w:r>
+      <w:proofErr w:type="spellEnd"/>
+      <w:r>
+        <w:rPr>
+          <w:rFonts w:ascii="Consolas" w:hAnsi="Consolas" w:cs="Times New Roman"/>
+          <w:sz w:val="14"/>
+          <w:szCs w:val="20"/>
+        </w:rPr>
+        <w:t xml:space="preserve">, </w:t>
       </w:r>
       <w:proofErr w:type="spellStart"/>
       <w:r>
@@ -3144,7 +3081,25 @@
           <w:sz w:val="14"/>
           <w:szCs w:val="20"/>
         </w:rPr>
-        <w:t xml:space="preserve">=%i, </w:t>
+        <w:t>=%</w:t>
+      </w:r>
+      <w:proofErr w:type="spellStart"/>
+      <w:r>
+        <w:rPr>
+          <w:rFonts w:ascii="Consolas" w:hAnsi="Consolas" w:cs="Times New Roman"/>
+          <w:sz w:val="14"/>
+          <w:szCs w:val="20"/>
+        </w:rPr>
+        <w:t>i</w:t>
+      </w:r>
+      <w:proofErr w:type="spellEnd"/>
+      <w:r>
+        <w:rPr>
+          <w:rFonts w:ascii="Consolas" w:hAnsi="Consolas" w:cs="Times New Roman"/>
+          <w:sz w:val="14"/>
+          <w:szCs w:val="20"/>
+        </w:rPr>
+        <w:t xml:space="preserve">, </w:t>
       </w:r>
       <w:proofErr w:type="spellStart"/>
       <w:r>
@@ -3162,7 +3117,25 @@
           <w:sz w:val="14"/>
           <w:szCs w:val="20"/>
         </w:rPr>
-        <w:t xml:space="preserve">=%i, </w:t>
+        <w:t>=%</w:t>
+      </w:r>
+      <w:proofErr w:type="spellStart"/>
+      <w:r>
+        <w:rPr>
+          <w:rFonts w:ascii="Consolas" w:hAnsi="Consolas" w:cs="Times New Roman"/>
+          <w:sz w:val="14"/>
+          <w:szCs w:val="20"/>
+        </w:rPr>
+        <w:t>i</w:t>
+      </w:r>
+      <w:proofErr w:type="spellEnd"/>
+      <w:r>
+        <w:rPr>
+          <w:rFonts w:ascii="Consolas" w:hAnsi="Consolas" w:cs="Times New Roman"/>
+          <w:sz w:val="14"/>
+          <w:szCs w:val="20"/>
+        </w:rPr>
+        <w:t xml:space="preserve">, </w:t>
       </w:r>
       <w:proofErr w:type="spellStart"/>
       <w:r>
@@ -3180,7 +3153,25 @@
           <w:sz w:val="14"/>
           <w:szCs w:val="20"/>
         </w:rPr>
-        <w:t>=%i, threshold=%.2f)",</w:t>
+        <w:t>=%</w:t>
+      </w:r>
+      <w:proofErr w:type="spellStart"/>
+      <w:r>
+        <w:rPr>
+          <w:rFonts w:ascii="Consolas" w:hAnsi="Consolas" w:cs="Times New Roman"/>
+          <w:sz w:val="14"/>
+          <w:szCs w:val="20"/>
+        </w:rPr>
+        <w:t>i</w:t>
+      </w:r>
+      <w:proofErr w:type="spellEnd"/>
+      <w:r>
+        <w:rPr>
+          <w:rFonts w:ascii="Consolas" w:hAnsi="Consolas" w:cs="Times New Roman"/>
+          <w:sz w:val="14"/>
+          <w:szCs w:val="20"/>
+        </w:rPr>
+        <w:t>, threshold=%.2f)",</w:t>
       </w:r>
     </w:p>
     <w:p>
@@ -5360,25 +5351,7 @@
           <w:szCs w:val="20"/>
         </w:rPr>
         <w:lastRenderedPageBreak/>
-        <w:t xml:space="preserve">Account management is done using an API built with </w:t>
-      </w:r>
-      <w:proofErr w:type="spellStart"/>
-      <w:r>
-        <w:rPr>
-          <w:rFonts w:ascii="Times New Roman" w:hAnsi="Times New Roman" w:cs="Times New Roman"/>
-          <w:sz w:val="20"/>
-          <w:szCs w:val="20"/>
-        </w:rPr>
-        <w:t>Django</w:t>
-      </w:r>
-      <w:proofErr w:type="spellEnd"/>
-      <w:r>
-        <w:rPr>
-          <w:rFonts w:ascii="Times New Roman" w:hAnsi="Times New Roman" w:cs="Times New Roman"/>
-          <w:sz w:val="20"/>
-          <w:szCs w:val="20"/>
-        </w:rPr>
-        <w:t xml:space="preserve"> Rest framework, Bootle server acts as an communication unit with the m</w:t>
+        <w:t>Account management is done using an API built with Django Rest framework, Bootle server acts as an communication unit with the m</w:t>
       </w:r>
       <w:r>
         <w:rPr>
@@ -6510,25 +6483,7 @@
           <w:sz w:val="20"/>
           <w:szCs w:val="20"/>
         </w:rPr>
-        <w:t>“</w:t>
-      </w:r>
-      <w:proofErr w:type="spellStart"/>
-      <w:r>
-        <w:rPr>
-          <w:rFonts w:ascii="Times New Roman" w:hAnsi="Times New Roman" w:cs="Times New Roman"/>
-          <w:sz w:val="20"/>
-          <w:szCs w:val="20"/>
-        </w:rPr>
-        <w:t>Multiresolution</w:t>
-      </w:r>
-      <w:proofErr w:type="spellEnd"/>
-      <w:r>
-        <w:rPr>
-          <w:rFonts w:ascii="Times New Roman" w:hAnsi="Times New Roman" w:cs="Times New Roman"/>
-          <w:sz w:val="20"/>
-          <w:szCs w:val="20"/>
-        </w:rPr>
-        <w:t xml:space="preserve"> </w:t>
+        <w:t xml:space="preserve">“Multiresolution </w:t>
       </w:r>
       <w:proofErr w:type="spellStart"/>
       <w:r>
@@ -7605,7 +7560,7 @@
 </file>
 
 <file path=customXml/itemProps1.xml><?xml version="1.0" encoding="utf-8"?>
-<ds:datastoreItem xmlns:ds="http://schemas.openxmlformats.org/officeDocument/2006/customXml" ds:itemID="{3D376037-7D62-4262-B6B9-252CF6C3ACBB}">
+<ds:datastoreItem xmlns:ds="http://schemas.openxmlformats.org/officeDocument/2006/customXml" ds:itemID="{79C90FE2-3ED3-498E-BDA9-74174568E9AD}">
   <ds:schemaRefs>
     <ds:schemaRef ds:uri="http://schemas.openxmlformats.org/officeDocument/2006/bibliography"/>
   </ds:schemaRefs>

</xml_diff>